<commit_message>
Finalisation Header & Footer, article Home
</commit_message>
<xml_diff>
--- a/Services.docx
+++ b/Services.docx
@@ -55,7 +55,15 @@
     </w:p>
     <w:p>
       <w:r>
-        <w:t xml:space="preserve">Ce que tu reçois : 2 rdv d’environ 1h/1h30 et un joli plan de naissance détaillé et fait en fonction de tes goût et de tes envies. Tu combines le fait de recevoir des informations utiles et importantes pour mieux préparer ton accouchement avec le plaisir de recevoir un joli plan de naissance que tu pourras garder en souvenir à travers les années … </w:t>
+        <w:t xml:space="preserve">Ce que tu reçois : 2 rdv d’environ 1h/1h30 et un joli plan de naissance détaillé et fait en fonction de </w:t>
+      </w:r>
+      <w:proofErr w:type="gramStart"/>
+      <w:r>
+        <w:t>tes goût</w:t>
+      </w:r>
+      <w:proofErr w:type="gramEnd"/>
+      <w:r>
+        <w:t xml:space="preserve"> et de tes envies. Tu combines le fait de recevoir des informations utiles et importantes pour mieux préparer ton accouchement avec le plaisir de recevoir un joli plan de naissance que tu pourras garder en souvenir à travers les années … </w:t>
       </w:r>
     </w:p>
     <w:p>
@@ -80,7 +88,15 @@
     </w:p>
     <w:p>
       <w:r>
-        <w:t xml:space="preserve">Tu pourras imprimer ton plan de naissance pour la maternité/maison de naissance ou ta sage femme AAD. Et tu pourras aussi l’imprimer pour toi, pour le glisser dans la boite à souvenir de ton futur bébé, l’afficher dans sa chambre en attendant sa venue, l’accrocher sur ton frigo pour le voir tous les jours… </w:t>
+        <w:t xml:space="preserve">Tu pourras imprimer ton plan de naissance pour la maternité/maison de naissance ou ta </w:t>
+      </w:r>
+      <w:proofErr w:type="spellStart"/>
+      <w:r>
+        <w:t>sage femme</w:t>
+      </w:r>
+      <w:proofErr w:type="spellEnd"/>
+      <w:r>
+        <w:t xml:space="preserve"> AAD. Et tu pourras aussi l’imprimer pour toi, pour le glisser dans la boite à souvenir de ton futur bébé, l’afficher dans sa chambre en attendant sa venue, l’accrocher sur ton frigo pour le voir tous les jours… </w:t>
       </w:r>
     </w:p>
     <w:p>
@@ -96,7 +112,15 @@
     </w:p>
     <w:p>
       <w:r>
-        <w:t xml:space="preserve">Mais c’est surtout de me permettre de te donner toutes les infos qui te seront nécessaires durant nos rdv. Ces quelques heures passés ensemble te permettront de repartir avec ton plan de naissance, mais surtout de </w:t>
+        <w:t xml:space="preserve">Mais c’est surtout de me permettre de te donner toutes les infos qui te seront nécessaires durant </w:t>
+      </w:r>
+      <w:proofErr w:type="gramStart"/>
+      <w:r>
+        <w:t>nos rdv</w:t>
+      </w:r>
+      <w:proofErr w:type="gramEnd"/>
+      <w:r>
+        <w:t xml:space="preserve">. Ces quelques heures passés ensemble te permettront de repartir avec ton plan de naissance, mais surtout de </w:t>
       </w:r>
       <w:r>
         <w:t>repartir</w:t>
@@ -135,7 +159,15 @@
         </w:numPr>
       </w:pPr>
       <w:r>
-        <w:t xml:space="preserve">Tu n’es pas encore bien sûre de tes choix et de ce que tu aimerais écrire dans ce fameux plan de naissance et tu aimerai avoir plus d’informations pour prendre tes décisions. </w:t>
+        <w:t xml:space="preserve">Tu n’es pas encore bien sûre de tes choix et de ce que tu aimerais écrire dans ce fameux plan de naissance et tu </w:t>
+      </w:r>
+      <w:proofErr w:type="gramStart"/>
+      <w:r>
+        <w:t>aimerai</w:t>
+      </w:r>
+      <w:proofErr w:type="gramEnd"/>
+      <w:r>
+        <w:t xml:space="preserve"> avoir plus d’informations pour prendre tes décisions. </w:t>
       </w:r>
     </w:p>
     <w:p>
@@ -362,7 +394,15 @@
     <w:p/>
     <w:p>
       <w:r>
-        <w:t>A la fin de notre rdv, je prépare un fichier pdf qui reprend l’ensemble de notre discussion, les conseils données et autres selon ce qui aura été abordé pendant le rdv. Cela te permet ainsi de toujours garder une trace de nos échanges</w:t>
+        <w:t xml:space="preserve">A la fin de notre rdv, je prépare un fichier </w:t>
+      </w:r>
+      <w:proofErr w:type="spellStart"/>
+      <w:r>
+        <w:t>pdf</w:t>
+      </w:r>
+      <w:proofErr w:type="spellEnd"/>
+      <w:r>
+        <w:t xml:space="preserve"> qui reprend l’ensemble de notre discussion, les conseils données et autres selon ce qui aura été abordé pendant le rdv. Cela te permet ainsi de toujours garder une trace de nos échanges</w:t>
       </w:r>
     </w:p>
     <w:p/>
@@ -373,12 +413,21 @@
           <w:bCs/>
         </w:rPr>
       </w:pPr>
+      <w:proofErr w:type="spellStart"/>
       <w:r>
         <w:rPr>
           <w:b/>
           <w:bCs/>
         </w:rPr>
-        <w:t xml:space="preserve">Masterclass : </w:t>
+        <w:t>Masterclass</w:t>
+      </w:r>
+      <w:proofErr w:type="spellEnd"/>
+      <w:r>
+        <w:rPr>
+          <w:b/>
+          <w:bCs/>
+        </w:rPr>
+        <w:t xml:space="preserve"> : </w:t>
       </w:r>
     </w:p>
     <w:p>
@@ -432,8 +481,13 @@
     </w:p>
     <w:p/>
     <w:p>
-      <w:r>
-        <w:t>Masterclass d’1 heure</w:t>
+      <w:proofErr w:type="spellStart"/>
+      <w:r>
+        <w:t>Masterclass</w:t>
+      </w:r>
+      <w:proofErr w:type="spellEnd"/>
+      <w:r>
+        <w:t xml:space="preserve"> d’1 heure</w:t>
       </w:r>
       <w:r>
         <w:t xml:space="preserve"> 30</w:t>
@@ -449,9 +503,14 @@
       </w:r>
     </w:p>
     <w:p>
+      <w:proofErr w:type="spellStart"/>
       <w:r>
         <w:lastRenderedPageBreak/>
-        <w:t xml:space="preserve">Masterclass maintenu si minimum 3 inscriptions </w:t>
+        <w:t>Masterclass</w:t>
+      </w:r>
+      <w:proofErr w:type="spellEnd"/>
+      <w:r>
+        <w:t xml:space="preserve"> maintenu si minimum 3 inscriptions </w:t>
       </w:r>
     </w:p>
     <w:p/>
@@ -513,47 +572,25 @@
           <w:bCs/>
           <w:u w:val="single"/>
         </w:rPr>
-        <w:t xml:space="preserve">Mise en place d’un allaitement réussi : conseils et astuces de doula </w:t>
-      </w:r>
-    </w:p>
-    <w:p>
-      <w:pPr>
-        <w:pStyle w:val="Paragraphedeliste"/>
-        <w:numPr>
-          <w:ilvl w:val="0"/>
-          <w:numId w:val="1"/>
-        </w:numPr>
+        <w:t xml:space="preserve">Mise en place d’un allaitement réussi : conseils et astuces de </w:t>
+      </w:r>
+      <w:proofErr w:type="spellStart"/>
+      <w:r>
         <w:rPr>
           <w:b/>
           <w:bCs/>
           <w:u w:val="single"/>
         </w:rPr>
-      </w:pPr>
-      <w:r>
-        <w:t>Pourquoi allaiter son bébé ?</w:t>
-      </w:r>
-    </w:p>
-    <w:p>
-      <w:pPr>
-        <w:pStyle w:val="Paragraphedeliste"/>
-        <w:numPr>
-          <w:ilvl w:val="0"/>
-          <w:numId w:val="1"/>
-        </w:numPr>
+        <w:t>doula</w:t>
+      </w:r>
+      <w:proofErr w:type="spellEnd"/>
+      <w:r>
         <w:rPr>
           <w:b/>
           <w:bCs/>
           <w:u w:val="single"/>
         </w:rPr>
-      </w:pPr>
-      <w:r>
-        <w:t xml:space="preserve">Comment favoriser la mise en place de mon allaitement </w:t>
-      </w:r>
-      <w:r>
-        <w:t>dès</w:t>
-      </w:r>
-      <w:r>
-        <w:t xml:space="preserve"> la naissance ? </w:t>
+        <w:t xml:space="preserve"> </w:t>
       </w:r>
     </w:p>
     <w:p>
@@ -570,7 +607,7 @@
         </w:rPr>
       </w:pPr>
       <w:r>
-        <w:t xml:space="preserve">Peut on allaiter malgré une césarienne ? </w:t>
+        <w:t>Pourquoi allaiter son bébé ?</w:t>
       </w:r>
     </w:p>
     <w:p>
@@ -587,7 +624,13 @@
         </w:rPr>
       </w:pPr>
       <w:r>
-        <w:t xml:space="preserve">Quels sont les recommandations en matière d’allaitement ? </w:t>
+        <w:t xml:space="preserve">Comment favoriser la mise en place de mon allaitement </w:t>
+      </w:r>
+      <w:r>
+        <w:t>dès</w:t>
+      </w:r>
+      <w:r>
+        <w:t xml:space="preserve"> la naissance ? </w:t>
       </w:r>
     </w:p>
     <w:p>
@@ -603,6 +646,45 @@
           <w:u w:val="single"/>
         </w:rPr>
       </w:pPr>
+      <w:proofErr w:type="spellStart"/>
+      <w:r>
+        <w:t>Peut on</w:t>
+      </w:r>
+      <w:proofErr w:type="spellEnd"/>
+      <w:r>
+        <w:t xml:space="preserve"> allaiter malgré une césarienne ? </w:t>
+      </w:r>
+    </w:p>
+    <w:p>
+      <w:pPr>
+        <w:pStyle w:val="Paragraphedeliste"/>
+        <w:numPr>
+          <w:ilvl w:val="0"/>
+          <w:numId w:val="1"/>
+        </w:numPr>
+        <w:rPr>
+          <w:b/>
+          <w:bCs/>
+          <w:u w:val="single"/>
+        </w:rPr>
+      </w:pPr>
+      <w:r>
+        <w:t xml:space="preserve">Quels sont les recommandations en matière d’allaitement ? </w:t>
+      </w:r>
+    </w:p>
+    <w:p>
+      <w:pPr>
+        <w:pStyle w:val="Paragraphedeliste"/>
+        <w:numPr>
+          <w:ilvl w:val="0"/>
+          <w:numId w:val="1"/>
+        </w:numPr>
+        <w:rPr>
+          <w:b/>
+          <w:bCs/>
+          <w:u w:val="single"/>
+        </w:rPr>
+      </w:pPr>
       <w:r>
         <w:t xml:space="preserve">Comment maintenir son allaitement dans la durée ? </w:t>
       </w:r>
@@ -610,7 +692,23 @@
     <w:p/>
     <w:p>
       <w:r>
-        <w:t xml:space="preserve">A la fin de chaque masterclass, les participants reçoivent un document pdf reprenant tout ce qui a été dit ! </w:t>
+        <w:t xml:space="preserve">A la fin de chaque </w:t>
+      </w:r>
+      <w:proofErr w:type="spellStart"/>
+      <w:r>
+        <w:t>masterclass</w:t>
+      </w:r>
+      <w:proofErr w:type="spellEnd"/>
+      <w:r>
+        <w:t xml:space="preserve">, les participants reçoivent un document </w:t>
+      </w:r>
+      <w:proofErr w:type="spellStart"/>
+      <w:r>
+        <w:t>pdf</w:t>
+      </w:r>
+      <w:proofErr w:type="spellEnd"/>
+      <w:r>
+        <w:t xml:space="preserve"> reprenant tout ce qui a été dit ! </w:t>
       </w:r>
       <w:r>
         <w:t xml:space="preserve"> </w:t>
@@ -671,13 +769,45 @@
         <w:t xml:space="preserve">Je te prépare des plats, végétarien, équilibré et adapté </w:t>
       </w:r>
       <w:r>
-        <w:t xml:space="preserve">à la période du post partum. Je te livre le tout chez toi avant ton terme et tu n’as plus qu’a tout mettre au congélateur ! Cela te permettra de ne pas avoir à te poser la question « qu’est ce qu’on mange » et </w:t>
+        <w:t>à la période du post partum. Je te livre le tout chez toi avant ton terme et tu n’as plus qu’</w:t>
+      </w:r>
+      <w:proofErr w:type="spellStart"/>
+      <w:r>
+        <w:t>a</w:t>
+      </w:r>
+      <w:proofErr w:type="spellEnd"/>
+      <w:r>
+        <w:t xml:space="preserve"> tout mettre au congélateur ! Cela te permettra de ne pas avoir à te poser la question « qu’</w:t>
+      </w:r>
+      <w:proofErr w:type="spellStart"/>
+      <w:r>
+        <w:t>est ce</w:t>
+      </w:r>
+      <w:proofErr w:type="spellEnd"/>
+      <w:r>
+        <w:t xml:space="preserve"> qu’on mange » et </w:t>
       </w:r>
       <w:r>
         <w:t xml:space="preserve">de courir partout pour préparer un repas alors que tu es dans une période de ta vie qui ne t’appelle qu’au repos ! </w:t>
       </w:r>
       <w:r>
-        <w:t xml:space="preserve">Si ce service t’interesse, n’hésites pas à me demander la carte des plats que je propose afin de pouvoir selectionné ceux qui te plaisent ! </w:t>
+        <w:t>Si ce service t’</w:t>
+      </w:r>
+      <w:proofErr w:type="spellStart"/>
+      <w:r>
+        <w:t>interesse</w:t>
+      </w:r>
+      <w:proofErr w:type="spellEnd"/>
+      <w:r>
+        <w:t xml:space="preserve">, n’hésites pas à me demander la carte des plats que je propose afin de pouvoir </w:t>
+      </w:r>
+      <w:proofErr w:type="spellStart"/>
+      <w:r>
+        <w:t>selectionné</w:t>
+      </w:r>
+      <w:proofErr w:type="spellEnd"/>
+      <w:r>
+        <w:t xml:space="preserve"> ceux qui te plaisent ! </w:t>
       </w:r>
     </w:p>
     <w:p/>
@@ -716,7 +846,15 @@
         </w:numPr>
       </w:pPr>
       <w:r>
-        <w:t xml:space="preserve">Présence à ton accouchement à domicile ou à l’hopital si le protocole le permet. </w:t>
+        <w:t>Présence à ton accouchement à domicile ou à l’</w:t>
+      </w:r>
+      <w:proofErr w:type="spellStart"/>
+      <w:r>
+        <w:t>hopital</w:t>
+      </w:r>
+      <w:proofErr w:type="spellEnd"/>
+      <w:r>
+        <w:t xml:space="preserve"> si le protocole le permet. </w:t>
       </w:r>
       <w:r>
         <w:t>Je suis d’astreinte 24h/24 et 7j/7 de la 37</w:t>
@@ -752,7 +890,23 @@
         </w:numPr>
       </w:pPr>
       <w:r>
-        <w:t>1 soin relaxation rebozo par balancement et resserage de bassin à partir du 40</w:t>
+        <w:t xml:space="preserve">1 soin relaxation </w:t>
+      </w:r>
+      <w:proofErr w:type="spellStart"/>
+      <w:r>
+        <w:t>rebozo</w:t>
+      </w:r>
+      <w:proofErr w:type="spellEnd"/>
+      <w:r>
+        <w:t xml:space="preserve"> par balancement et </w:t>
+      </w:r>
+      <w:proofErr w:type="spellStart"/>
+      <w:r>
+        <w:t>resserage</w:t>
+      </w:r>
+      <w:proofErr w:type="spellEnd"/>
+      <w:r>
+        <w:t xml:space="preserve"> de bassin à partir du 40</w:t>
       </w:r>
       <w:r>
         <w:rPr>
@@ -846,8 +1000,13 @@
         </w:numPr>
       </w:pPr>
       <w:r>
-        <w:t>Soin relaxant au rebozo</w:t>
-      </w:r>
+        <w:t xml:space="preserve">Soin relaxant au </w:t>
+      </w:r>
+      <w:proofErr w:type="spellStart"/>
+      <w:r>
+        <w:t>rebozo</w:t>
+      </w:r>
+      <w:proofErr w:type="spellEnd"/>
       <w:r>
         <w:t xml:space="preserve"> (à votre domicile)</w:t>
       </w:r>
@@ -857,7 +1016,15 @@
     </w:p>
     <w:p>
       <w:r>
-        <w:t xml:space="preserve">On commence par un temps rebozo avec des bercements du bassin, des épaules et des jambes, ainsi qu’un </w:t>
+        <w:t xml:space="preserve">On commence par un temps </w:t>
+      </w:r>
+      <w:proofErr w:type="spellStart"/>
+      <w:r>
+        <w:t>rebozo</w:t>
+      </w:r>
+      <w:proofErr w:type="spellEnd"/>
+      <w:r>
+        <w:t xml:space="preserve"> avec des bercements du bassin, des épaules et des jambes, ainsi qu’un </w:t>
       </w:r>
       <w:r>
         <w:t>resserrage</w:t>
@@ -941,8 +1108,13 @@
       <w:r>
         <w:t xml:space="preserve"> </w:t>
       </w:r>
-      <w:r>
-        <w:t xml:space="preserve">bread etc.) </w:t>
+      <w:proofErr w:type="spellStart"/>
+      <w:r>
+        <w:t>bread</w:t>
+      </w:r>
+      <w:proofErr w:type="spellEnd"/>
+      <w:r>
+        <w:t xml:space="preserve"> etc.) </w:t>
       </w:r>
     </w:p>
     <w:p>
@@ -1058,6 +1230,11 @@
         <w:t xml:space="preserve">37 euros </w:t>
       </w:r>
     </w:p>
+    <w:p>
+      <w:r>
+        <w:br w:type="page"/>
+      </w:r>
+    </w:p>
     <w:p/>
     <w:p>
       <w:pPr>
@@ -1277,7 +1454,23 @@
           <w:sz w:val="36"/>
           <w:szCs w:val="36"/>
         </w:rPr>
-        <w:t xml:space="preserve"> pour te rappeler, a quel point tu es puissante et douée, </w:t>
+        <w:t xml:space="preserve"> pour te rappeler, </w:t>
+      </w:r>
+      <w:proofErr w:type="spellStart"/>
+      <w:r>
+        <w:rPr>
+          <w:sz w:val="36"/>
+          <w:szCs w:val="36"/>
+        </w:rPr>
+        <w:t>a</w:t>
+      </w:r>
+      <w:proofErr w:type="spellEnd"/>
+      <w:r>
+        <w:rPr>
+          <w:sz w:val="36"/>
+          <w:szCs w:val="36"/>
+        </w:rPr>
+        <w:t xml:space="preserve"> quel point tu es puissante et douée, </w:t>
       </w:r>
     </w:p>
     <w:p>
@@ -1329,7 +1522,61 @@
           <w:sz w:val="36"/>
           <w:szCs w:val="36"/>
         </w:rPr>
-        <w:t xml:space="preserve">Une des choses qui m’anime le plus en tant que doula, c’est d’informer les femmes et les couples. </w:t>
+        <w:t xml:space="preserve">Une des choses qui m’anime le plus en tant que </w:t>
+      </w:r>
+      <w:proofErr w:type="spellStart"/>
+      <w:r>
+        <w:rPr>
+          <w:sz w:val="36"/>
+          <w:szCs w:val="36"/>
+        </w:rPr>
+        <w:t>doula</w:t>
+      </w:r>
+      <w:proofErr w:type="spellEnd"/>
+      <w:r>
+        <w:rPr>
+          <w:sz w:val="36"/>
+          <w:szCs w:val="36"/>
+        </w:rPr>
+        <w:t xml:space="preserve">, c’est d’informer les femmes et les couples. </w:t>
+      </w:r>
+    </w:p>
+    <w:p>
+      <w:pPr>
+        <w:rPr>
+          <w:sz w:val="36"/>
+          <w:szCs w:val="36"/>
+        </w:rPr>
+      </w:pPr>
+      <w:r>
+        <w:rPr>
+          <w:sz w:val="36"/>
+          <w:szCs w:val="36"/>
+        </w:rPr>
+        <w:t xml:space="preserve">Je ne suis pas cette </w:t>
+      </w:r>
+      <w:proofErr w:type="spellStart"/>
+      <w:r>
+        <w:rPr>
+          <w:sz w:val="36"/>
+          <w:szCs w:val="36"/>
+        </w:rPr>
+        <w:t>doula</w:t>
+      </w:r>
+      <w:proofErr w:type="spellEnd"/>
+      <w:r>
+        <w:rPr>
+          <w:sz w:val="36"/>
+          <w:szCs w:val="36"/>
+        </w:rPr>
+        <w:t xml:space="preserve"> qui te dis de ne pas prendre de péridurale </w:t>
+      </w:r>
+      <w:r>
+        <w:rPr>
+          <w:sz w:val="36"/>
+          <w:szCs w:val="36"/>
+        </w:rPr>
+        <w:t xml:space="preserve">ou d’accoucher dans tel ou tel position. Non, je suis celle qui te donne toutes les informations pour que tu fasses des choix réellement éclairés. </w:t>
       </w:r>
     </w:p>
     <w:p>
@@ -1345,28 +1592,6 @@
           <w:szCs w:val="36"/>
         </w:rPr>
         <w:lastRenderedPageBreak/>
-        <w:t xml:space="preserve">Je ne suis pas cette doula qui te dis de ne pas prendre de péridurale </w:t>
-      </w:r>
-      <w:r>
-        <w:rPr>
-          <w:sz w:val="36"/>
-          <w:szCs w:val="36"/>
-        </w:rPr>
-        <w:t xml:space="preserve">ou d’accoucher dans tel ou tel position. Non, je suis celle qui te donne toutes les informations pour que tu fasses des choix réellement éclairés. </w:t>
-      </w:r>
-    </w:p>
-    <w:p>
-      <w:pPr>
-        <w:rPr>
-          <w:sz w:val="36"/>
-          <w:szCs w:val="36"/>
-        </w:rPr>
-      </w:pPr>
-      <w:r>
-        <w:rPr>
-          <w:sz w:val="36"/>
-          <w:szCs w:val="36"/>
-        </w:rPr>
         <w:t xml:space="preserve">Je veux que quand tu te retrouves à la </w:t>
       </w:r>
       <w:r>
@@ -1418,7 +1643,38 @@
           <w:sz w:val="36"/>
           <w:szCs w:val="36"/>
         </w:rPr>
-        <w:t xml:space="preserve">Alors aujourd’hui, grâce à mes compétences de doula, de coach périnatal et surtout de maman, j’ai à cœur de t’accompagner dans ces instants sacrés que tu vas vivre : la conception de ton enfant, ta grossesse, ton accouchement, ton post partum. </w:t>
+        <w:t xml:space="preserve">Alors aujourd’hui, grâce à mes compétences de </w:t>
+      </w:r>
+      <w:proofErr w:type="spellStart"/>
+      <w:r>
+        <w:rPr>
+          <w:sz w:val="36"/>
+          <w:szCs w:val="36"/>
+        </w:rPr>
+        <w:t>doula</w:t>
+      </w:r>
+      <w:proofErr w:type="spellEnd"/>
+      <w:r>
+        <w:rPr>
+          <w:sz w:val="36"/>
+          <w:szCs w:val="36"/>
+        </w:rPr>
+        <w:t xml:space="preserve">, de coach périnatal et surtout de maman, j’ai à cœur de t’accompagner dans ces instants sacrés que tu vas vivre : la conception de ton enfant, ta grossesse, ton accouchement, ton post partum. </w:t>
+      </w:r>
+    </w:p>
+    <w:p>
+      <w:pPr>
+        <w:rPr>
+          <w:sz w:val="36"/>
+          <w:szCs w:val="36"/>
+        </w:rPr>
+      </w:pPr>
+      <w:r>
+        <w:rPr>
+          <w:sz w:val="36"/>
+          <w:szCs w:val="36"/>
+        </w:rPr>
+        <w:br w:type="page"/>
       </w:r>
     </w:p>
     <w:p>
@@ -1499,135 +1755,151 @@
         </w:rPr>
         <w:t xml:space="preserve">. Comme quelque chose qui ne s’explique pas mais, qui te parle au plus profond de toi. J’ai toujours su qu’un </w:t>
       </w:r>
+      <w:proofErr w:type="gramStart"/>
+      <w:r>
+        <w:rPr>
+          <w:sz w:val="36"/>
+          <w:szCs w:val="36"/>
+        </w:rPr>
+        <w:t>jour</w:t>
+      </w:r>
+      <w:proofErr w:type="gramEnd"/>
+      <w:r>
+        <w:rPr>
+          <w:sz w:val="36"/>
+          <w:szCs w:val="36"/>
+        </w:rPr>
+        <w:t xml:space="preserve"> je serai maman et très jeune je r</w:t>
+      </w:r>
+      <w:r>
+        <w:rPr>
+          <w:sz w:val="36"/>
+          <w:szCs w:val="36"/>
+        </w:rPr>
+        <w:t xml:space="preserve">êvais déjà du jour </w:t>
+      </w:r>
+      <w:r>
+        <w:rPr>
+          <w:sz w:val="36"/>
+          <w:szCs w:val="36"/>
+        </w:rPr>
+        <w:t>où</w:t>
+      </w:r>
+      <w:r>
+        <w:rPr>
+          <w:sz w:val="36"/>
+          <w:szCs w:val="36"/>
+        </w:rPr>
+        <w:t xml:space="preserve"> j’aurai enfin ce ventre arrondi que je trouve si beau. </w:t>
+      </w:r>
+    </w:p>
+    <w:p>
+      <w:pPr>
+        <w:rPr>
+          <w:sz w:val="36"/>
+          <w:szCs w:val="36"/>
+        </w:rPr>
+      </w:pPr>
+      <w:r>
+        <w:rPr>
+          <w:sz w:val="36"/>
+          <w:szCs w:val="36"/>
+        </w:rPr>
+        <w:t>Après mon BAC j’intègre d’abord une première année de médecine, mais rapidement je me rends compte que ce n’est pas fait pour moi. Je passe donc un concours pour entrer en école d’infirm</w:t>
+      </w:r>
+      <w:r>
+        <w:rPr>
+          <w:sz w:val="36"/>
+          <w:szCs w:val="36"/>
+        </w:rPr>
+        <w:t xml:space="preserve">ière, en espérant </w:t>
+      </w:r>
+      <w:r>
+        <w:rPr>
+          <w:sz w:val="36"/>
+          <w:szCs w:val="36"/>
+        </w:rPr>
+        <w:t>à</w:t>
+      </w:r>
+      <w:r>
+        <w:rPr>
+          <w:sz w:val="36"/>
+          <w:szCs w:val="36"/>
+        </w:rPr>
+        <w:t xml:space="preserve"> terme pouvoir travailler dans un service de maternité ou de suite de couche. </w:t>
+      </w:r>
+    </w:p>
+    <w:p>
+      <w:pPr>
+        <w:rPr>
+          <w:sz w:val="36"/>
+          <w:szCs w:val="36"/>
+        </w:rPr>
+      </w:pPr>
+      <w:r>
+        <w:rPr>
+          <w:sz w:val="36"/>
+          <w:szCs w:val="36"/>
+        </w:rPr>
+        <w:t xml:space="preserve">Durant mes études j’ai eu la chance de travailler dans un service de gynécologie obstétrique, secteur naissance. </w:t>
+      </w:r>
+      <w:r>
+        <w:rPr>
+          <w:sz w:val="36"/>
+          <w:szCs w:val="36"/>
+        </w:rPr>
+        <w:t>C’</w:t>
+      </w:r>
+      <w:r>
+        <w:rPr>
+          <w:sz w:val="36"/>
+          <w:szCs w:val="36"/>
+        </w:rPr>
+        <w:t xml:space="preserve">est à ce </w:t>
+      </w:r>
+      <w:r>
+        <w:rPr>
+          <w:sz w:val="36"/>
+          <w:szCs w:val="36"/>
+        </w:rPr>
+        <w:t>moment-là</w:t>
+      </w:r>
+      <w:r>
+        <w:rPr>
+          <w:sz w:val="36"/>
+          <w:szCs w:val="36"/>
+        </w:rPr>
+        <w:t xml:space="preserve"> que mon expérience dans le monde de la maternité à réellement commencé. J’ai découvert de mes yeux ce qu’était un accouchement à l’hôpital, les protocoles suivis par les équipes et ce que cela pouvait engendrer sur les mères, les pères et les bébés. </w:t>
+      </w:r>
+    </w:p>
+    <w:p>
+      <w:pPr>
+        <w:rPr>
+          <w:sz w:val="36"/>
+          <w:szCs w:val="36"/>
+        </w:rPr>
+      </w:pPr>
+      <w:r>
+        <w:rPr>
+          <w:sz w:val="36"/>
+          <w:szCs w:val="36"/>
+        </w:rPr>
+        <w:t xml:space="preserve">Tout n’est pas à jeter à la poubelle bien sûr, mais grand nombre de pratique m’ont questionné. </w:t>
+      </w:r>
+      <w:r>
+        <w:rPr>
+          <w:sz w:val="36"/>
+          <w:szCs w:val="36"/>
+        </w:rPr>
+        <w:t xml:space="preserve">J’ai aussi été marqué par le nombre de futures mamans qui remettait entièrement </w:t>
+      </w:r>
       <w:r>
         <w:rPr>
           <w:sz w:val="36"/>
           <w:szCs w:val="36"/>
         </w:rPr>
         <w:lastRenderedPageBreak/>
-        <w:t>jour je serai maman et très jeune je r</w:t>
-      </w:r>
-      <w:r>
-        <w:rPr>
-          <w:sz w:val="36"/>
-          <w:szCs w:val="36"/>
-        </w:rPr>
-        <w:t xml:space="preserve">êvais déjà du jour </w:t>
-      </w:r>
-      <w:r>
-        <w:rPr>
-          <w:sz w:val="36"/>
-          <w:szCs w:val="36"/>
-        </w:rPr>
-        <w:t>où</w:t>
-      </w:r>
-      <w:r>
-        <w:rPr>
-          <w:sz w:val="36"/>
-          <w:szCs w:val="36"/>
-        </w:rPr>
-        <w:t xml:space="preserve"> j’aurai enfin ce ventre arrondi que je trouve si beau. </w:t>
-      </w:r>
-    </w:p>
-    <w:p>
-      <w:pPr>
-        <w:rPr>
-          <w:sz w:val="36"/>
-          <w:szCs w:val="36"/>
-        </w:rPr>
-      </w:pPr>
-      <w:r>
-        <w:rPr>
-          <w:sz w:val="36"/>
-          <w:szCs w:val="36"/>
-        </w:rPr>
-        <w:t>Après mon BAC j’intègre d’abord une première année de médecine, mais rapidement je me rends compte que ce n’est pas fait pour moi. Je passe donc un concours pour entrer en école d’infirm</w:t>
-      </w:r>
-      <w:r>
-        <w:rPr>
-          <w:sz w:val="36"/>
-          <w:szCs w:val="36"/>
-        </w:rPr>
-        <w:t xml:space="preserve">ière, en espérant </w:t>
-      </w:r>
-      <w:r>
-        <w:rPr>
-          <w:sz w:val="36"/>
-          <w:szCs w:val="36"/>
-        </w:rPr>
-        <w:t>à</w:t>
-      </w:r>
-      <w:r>
-        <w:rPr>
-          <w:sz w:val="36"/>
-          <w:szCs w:val="36"/>
-        </w:rPr>
-        <w:t xml:space="preserve"> terme pouvoir travailler dans un service de maternité ou de suite de couche. </w:t>
-      </w:r>
-    </w:p>
-    <w:p>
-      <w:pPr>
-        <w:rPr>
-          <w:sz w:val="36"/>
-          <w:szCs w:val="36"/>
-        </w:rPr>
-      </w:pPr>
-      <w:r>
-        <w:rPr>
-          <w:sz w:val="36"/>
-          <w:szCs w:val="36"/>
-        </w:rPr>
-        <w:t xml:space="preserve">Durant mes études j’ai eu la chance de travailler dans un service de gynécologie obstétrique, secteur naissance. </w:t>
-      </w:r>
-      <w:r>
-        <w:rPr>
-          <w:sz w:val="36"/>
-          <w:szCs w:val="36"/>
-        </w:rPr>
-        <w:t>C’</w:t>
-      </w:r>
-      <w:r>
-        <w:rPr>
-          <w:sz w:val="36"/>
-          <w:szCs w:val="36"/>
-        </w:rPr>
-        <w:t xml:space="preserve">est à ce </w:t>
-      </w:r>
-      <w:r>
-        <w:rPr>
-          <w:sz w:val="36"/>
-          <w:szCs w:val="36"/>
-        </w:rPr>
-        <w:t>moment-là</w:t>
-      </w:r>
-      <w:r>
-        <w:rPr>
-          <w:sz w:val="36"/>
-          <w:szCs w:val="36"/>
-        </w:rPr>
-        <w:t xml:space="preserve"> que mon expérience dans le monde de la maternité à réellement commencé. J’ai découvert de mes yeux ce qu’était un accouchement à l’hôpital, les protocoles suivis par les équipes et ce que cela pouvait engendrer sur les mères, les pères et les bébés. </w:t>
-      </w:r>
-    </w:p>
-    <w:p>
-      <w:pPr>
-        <w:rPr>
-          <w:sz w:val="36"/>
-          <w:szCs w:val="36"/>
-        </w:rPr>
-      </w:pPr>
-      <w:r>
-        <w:rPr>
-          <w:sz w:val="36"/>
-          <w:szCs w:val="36"/>
-        </w:rPr>
-        <w:t xml:space="preserve">Tout n’est pas à jeter à la poubelle bien sûr, mais grand nombre de pratique m’ont questionné. </w:t>
-      </w:r>
-      <w:r>
-        <w:rPr>
-          <w:sz w:val="36"/>
-          <w:szCs w:val="36"/>
-        </w:rPr>
-        <w:t xml:space="preserve">J’ai aussi été marqué par le nombre de futures mamans qui remettait entièrement leur corps entre les mains de l’équipe médical par manque d’informations… </w:t>
+        <w:t xml:space="preserve">leur corps entre les mains de l’équipe médical par manque d’informations… </w:t>
       </w:r>
       <w:r>
         <w:rPr>
@@ -1685,7 +1957,137 @@
           <w:sz w:val="36"/>
           <w:szCs w:val="36"/>
         </w:rPr>
-        <w:t xml:space="preserve"> J’ai vécu un accouchement physiologique, à l’hôpital en salle nature. C’était un très bel accouchement, bien qu’avec le </w:t>
+        <w:t xml:space="preserve"> J’ai vécu un accouchement physiologique, à l’hôpital en salle nature. C’était un très bel accouchement, bien qu’avec le recul je me suis </w:t>
+      </w:r>
+      <w:r>
+        <w:rPr>
+          <w:sz w:val="36"/>
+          <w:szCs w:val="36"/>
+        </w:rPr>
+        <w:t>rendu</w:t>
+      </w:r>
+      <w:r>
+        <w:rPr>
+          <w:sz w:val="36"/>
+          <w:szCs w:val="36"/>
+        </w:rPr>
+        <w:t xml:space="preserve"> compte que les protocoles hospitaliers ont légèrement entravé la physiologie de cette naissance. </w:t>
+      </w:r>
+    </w:p>
+    <w:p>
+      <w:pPr>
+        <w:rPr>
+          <w:sz w:val="36"/>
+          <w:szCs w:val="36"/>
+        </w:rPr>
+      </w:pPr>
+      <w:r>
+        <w:rPr>
+          <w:sz w:val="36"/>
+          <w:szCs w:val="36"/>
+        </w:rPr>
+        <w:t xml:space="preserve">Après la naissance de mon fils, j’ai d’abord </w:t>
+      </w:r>
+      <w:r>
+        <w:rPr>
+          <w:sz w:val="36"/>
+          <w:szCs w:val="36"/>
+        </w:rPr>
+        <w:t>fait</w:t>
+      </w:r>
+      <w:r>
+        <w:rPr>
+          <w:sz w:val="36"/>
+          <w:szCs w:val="36"/>
+        </w:rPr>
+        <w:t xml:space="preserve"> le choix de ne pas reprendre mon travail d’infirmière pour m’occuper pleinement de lui. Et naturellement, </w:t>
+      </w:r>
+      <w:r>
+        <w:rPr>
+          <w:sz w:val="36"/>
+          <w:szCs w:val="36"/>
+        </w:rPr>
+        <w:t xml:space="preserve">j’ai vu resurgir </w:t>
+      </w:r>
+      <w:r>
+        <w:rPr>
+          <w:sz w:val="36"/>
+          <w:szCs w:val="36"/>
+        </w:rPr>
+        <w:t>mon envie d</w:t>
+      </w:r>
+      <w:r>
+        <w:rPr>
+          <w:sz w:val="36"/>
+          <w:szCs w:val="36"/>
+        </w:rPr>
+        <w:t>’accompagner les femmes, les mères dans ce merveilleux chemin, mais aussi ce chemin parfois semer d’embuche</w:t>
+      </w:r>
+      <w:r>
+        <w:rPr>
+          <w:sz w:val="36"/>
+          <w:szCs w:val="36"/>
+        </w:rPr>
+        <w:t xml:space="preserve">, qu’est la maternité. </w:t>
+      </w:r>
+      <w:r>
+        <w:rPr>
+          <w:sz w:val="36"/>
+          <w:szCs w:val="36"/>
+        </w:rPr>
+        <w:t xml:space="preserve">C’est ainsi que j’ai suivi ma formation complète de </w:t>
+      </w:r>
+      <w:proofErr w:type="spellStart"/>
+      <w:r>
+        <w:rPr>
+          <w:sz w:val="36"/>
+          <w:szCs w:val="36"/>
+        </w:rPr>
+        <w:t>doula</w:t>
+      </w:r>
+      <w:proofErr w:type="spellEnd"/>
+      <w:r>
+        <w:rPr>
+          <w:sz w:val="36"/>
+          <w:szCs w:val="36"/>
+        </w:rPr>
+        <w:t xml:space="preserve">, coach périnatal ainsi qu’une spécialisation dans le suivi </w:t>
+      </w:r>
+      <w:r>
+        <w:rPr>
+          <w:sz w:val="36"/>
+          <w:szCs w:val="36"/>
+        </w:rPr>
+        <w:t>des grossesses</w:t>
+      </w:r>
+      <w:r>
+        <w:rPr>
+          <w:sz w:val="36"/>
+          <w:szCs w:val="36"/>
+        </w:rPr>
+        <w:t xml:space="preserve"> à risque avec l’école internationale CYBELE. </w:t>
+      </w:r>
+    </w:p>
+    <w:p>
+      <w:pPr>
+        <w:rPr>
+          <w:sz w:val="36"/>
+          <w:szCs w:val="36"/>
+        </w:rPr>
+      </w:pPr>
+      <w:r>
+        <w:rPr>
+          <w:sz w:val="36"/>
+          <w:szCs w:val="36"/>
+        </w:rPr>
+        <w:t xml:space="preserve">Pour offrir un cadre de vie magnifique et pleine de liberté à notre fils, mais aussi à nous même, nous avons fait le choix de quitter la région Grenobloise pour nous installer au Portugal en 2023. </w:t>
+      </w:r>
+      <w:r>
+        <w:rPr>
+          <w:sz w:val="36"/>
+          <w:szCs w:val="36"/>
+        </w:rPr>
+        <w:t xml:space="preserve">Ainsi aujourd’hui, j’offre mes services à toutes les femmes Françaises (car pour l’instant mon niveau d’anglais et de portugais ne me semble pas suffisant) vivants sur place. Mais je propose aussi et surtout des services en lignes qui me </w:t>
       </w:r>
       <w:r>
         <w:rPr>
@@ -1693,136 +2095,40 @@
           <w:szCs w:val="36"/>
         </w:rPr>
         <w:lastRenderedPageBreak/>
-        <w:t xml:space="preserve">recul je me suis </w:t>
-      </w:r>
-      <w:r>
-        <w:rPr>
-          <w:sz w:val="36"/>
-          <w:szCs w:val="36"/>
-        </w:rPr>
-        <w:t>rendu</w:t>
-      </w:r>
-      <w:r>
-        <w:rPr>
-          <w:sz w:val="36"/>
-          <w:szCs w:val="36"/>
-        </w:rPr>
-        <w:t xml:space="preserve"> compte que les protocoles hospitaliers ont légèrement entravé la physiologie de cette naissance. </w:t>
-      </w:r>
-    </w:p>
-    <w:p>
-      <w:pPr>
-        <w:rPr>
-          <w:sz w:val="36"/>
-          <w:szCs w:val="36"/>
-        </w:rPr>
-      </w:pPr>
-      <w:r>
-        <w:rPr>
-          <w:sz w:val="36"/>
-          <w:szCs w:val="36"/>
-        </w:rPr>
-        <w:t xml:space="preserve">Après la naissance de mon fils, j’ai d’abord </w:t>
-      </w:r>
-      <w:r>
-        <w:rPr>
-          <w:sz w:val="36"/>
-          <w:szCs w:val="36"/>
-        </w:rPr>
-        <w:t>fait</w:t>
-      </w:r>
-      <w:r>
-        <w:rPr>
-          <w:sz w:val="36"/>
-          <w:szCs w:val="36"/>
-        </w:rPr>
-        <w:t xml:space="preserve"> le choix de ne pas reprendre mon travail d’infirmière pour m’occuper pleinement de lui. Et naturellement, </w:t>
-      </w:r>
-      <w:r>
-        <w:rPr>
-          <w:sz w:val="36"/>
-          <w:szCs w:val="36"/>
-        </w:rPr>
-        <w:t xml:space="preserve">j’ai vu resurgir </w:t>
-      </w:r>
-      <w:r>
-        <w:rPr>
-          <w:sz w:val="36"/>
-          <w:szCs w:val="36"/>
-        </w:rPr>
-        <w:t>mon envie d</w:t>
-      </w:r>
-      <w:r>
-        <w:rPr>
-          <w:sz w:val="36"/>
-          <w:szCs w:val="36"/>
-        </w:rPr>
-        <w:t>’accompagner les femmes, les mères dans ce merveilleux chemin, mais aussi ce chemin parfois semer d’embuche</w:t>
-      </w:r>
-      <w:r>
-        <w:rPr>
-          <w:sz w:val="36"/>
-          <w:szCs w:val="36"/>
-        </w:rPr>
-        <w:t xml:space="preserve">, qu’est la maternité. </w:t>
-      </w:r>
-      <w:r>
-        <w:rPr>
-          <w:sz w:val="36"/>
-          <w:szCs w:val="36"/>
-        </w:rPr>
-        <w:t xml:space="preserve">C’est ainsi que j’ai suivi ma formation complète de doula, coach périnatal ainsi qu’une spécialisation dans le suivi </w:t>
-      </w:r>
-      <w:r>
-        <w:rPr>
-          <w:sz w:val="36"/>
-          <w:szCs w:val="36"/>
-        </w:rPr>
-        <w:t>des grossesses</w:t>
-      </w:r>
-      <w:r>
-        <w:rPr>
-          <w:sz w:val="36"/>
-          <w:szCs w:val="36"/>
-        </w:rPr>
-        <w:t xml:space="preserve"> à risque avec l’école internationale CYBELE. </w:t>
-      </w:r>
-    </w:p>
-    <w:p>
-      <w:pPr>
-        <w:rPr>
-          <w:sz w:val="36"/>
-          <w:szCs w:val="36"/>
-        </w:rPr>
-      </w:pPr>
-      <w:r>
-        <w:rPr>
-          <w:sz w:val="36"/>
-          <w:szCs w:val="36"/>
-        </w:rPr>
-        <w:t xml:space="preserve">Pour offrir un cadre de vie magnifique et pleine de liberté à notre fils, mais aussi à nous même, nous avons fait le choix de quitter la région Grenobloise pour nous installer au Portugal en 2023. </w:t>
-      </w:r>
-      <w:r>
-        <w:rPr>
-          <w:sz w:val="36"/>
-          <w:szCs w:val="36"/>
-        </w:rPr>
-        <w:t xml:space="preserve">Ainsi aujourd’hui, j’offre mes services à toutes les femmes Françaises (car pour l’instant mon niveau d’anglais et de portugais ne me semble pas suffisant) vivants sur place. Mais je propose aussi et surtout des services en lignes qui me permettent de vous accompagner ou que vous soyez dans le monde ! </w:t>
-      </w:r>
-    </w:p>
-    <w:p>
-      <w:pPr>
-        <w:rPr>
-          <w:sz w:val="36"/>
-          <w:szCs w:val="36"/>
-        </w:rPr>
-      </w:pPr>
-      <w:r>
-        <w:rPr>
-          <w:sz w:val="36"/>
-          <w:szCs w:val="36"/>
-        </w:rPr>
-        <w:t xml:space="preserve">Lors de mes retours en France, vous pourrez également me retrouver en présentiel proche de Grenoble pour assister à des ateliers a thème, et je l’espère très bientôt, pour participer à des retraites sur plusieurs jours ! </w:t>
+        <w:t xml:space="preserve">permettent de vous accompagner ou que vous soyez dans le monde ! </w:t>
+      </w:r>
+    </w:p>
+    <w:p>
+      <w:pPr>
+        <w:rPr>
+          <w:sz w:val="36"/>
+          <w:szCs w:val="36"/>
+        </w:rPr>
+      </w:pPr>
+      <w:r>
+        <w:rPr>
+          <w:sz w:val="36"/>
+          <w:szCs w:val="36"/>
+        </w:rPr>
+        <w:t xml:space="preserve">Lors de mes retours en France, vous pourrez également me retrouver en présentiel proche de Grenoble pour assister à des ateliers </w:t>
+      </w:r>
+      <w:proofErr w:type="spellStart"/>
+      <w:proofErr w:type="gramStart"/>
+      <w:r>
+        <w:rPr>
+          <w:sz w:val="36"/>
+          <w:szCs w:val="36"/>
+        </w:rPr>
+        <w:t>a</w:t>
+      </w:r>
+      <w:proofErr w:type="spellEnd"/>
+      <w:proofErr w:type="gramEnd"/>
+      <w:r>
+        <w:rPr>
+          <w:sz w:val="36"/>
+          <w:szCs w:val="36"/>
+        </w:rPr>
+        <w:t xml:space="preserve"> thème, et je l’espère très bientôt, pour participer à des retraites sur plusieurs jours ! </w:t>
       </w:r>
     </w:p>
     <w:p>
@@ -1851,19 +2157,406 @@
           <w:sz w:val="36"/>
           <w:szCs w:val="36"/>
         </w:rPr>
-        <w:t xml:space="preserve">mon actualité, n’hésitez pas à jeter un œil à ma page facebook, instagram, ou à me contacter par mail ! </w:t>
-      </w:r>
-    </w:p>
-    <w:p>
-      <w:pPr>
-        <w:rPr>
-          <w:sz w:val="36"/>
-          <w:szCs w:val="36"/>
-        </w:rPr>
-      </w:pPr>
-    </w:p>
-    <w:p>
-      <w:pPr>
+        <w:t xml:space="preserve">mon actualité, n’hésitez pas à jeter un œil à ma page </w:t>
+      </w:r>
+      <w:proofErr w:type="spellStart"/>
+      <w:r>
+        <w:rPr>
+          <w:sz w:val="36"/>
+          <w:szCs w:val="36"/>
+        </w:rPr>
+        <w:t>facebook</w:t>
+      </w:r>
+      <w:proofErr w:type="spellEnd"/>
+      <w:r>
+        <w:rPr>
+          <w:sz w:val="36"/>
+          <w:szCs w:val="36"/>
+        </w:rPr>
+        <w:t xml:space="preserve">, </w:t>
+      </w:r>
+      <w:proofErr w:type="spellStart"/>
+      <w:r>
+        <w:rPr>
+          <w:sz w:val="36"/>
+          <w:szCs w:val="36"/>
+        </w:rPr>
+        <w:t>instagram</w:t>
+      </w:r>
+      <w:proofErr w:type="spellEnd"/>
+      <w:r>
+        <w:rPr>
+          <w:sz w:val="36"/>
+          <w:szCs w:val="36"/>
+        </w:rPr>
+        <w:t xml:space="preserve">, ou à me contacter par mail ! </w:t>
+      </w:r>
+    </w:p>
+    <w:p>
+      <w:pPr>
+        <w:rPr>
+          <w:sz w:val="36"/>
+          <w:szCs w:val="36"/>
+        </w:rPr>
+      </w:pPr>
+    </w:p>
+    <w:p>
+      <w:pPr>
+        <w:rPr>
+          <w:sz w:val="36"/>
+          <w:szCs w:val="36"/>
+        </w:rPr>
+      </w:pPr>
+      <w:r>
+        <w:rPr>
+          <w:sz w:val="36"/>
+          <w:szCs w:val="36"/>
+        </w:rPr>
+        <w:t xml:space="preserve">Mes formations : </w:t>
+      </w:r>
+    </w:p>
+    <w:p>
+      <w:pPr>
+        <w:rPr>
+          <w:sz w:val="36"/>
+          <w:szCs w:val="36"/>
+        </w:rPr>
+      </w:pPr>
+      <w:r>
+        <w:rPr>
+          <w:sz w:val="36"/>
+          <w:szCs w:val="36"/>
+        </w:rPr>
+        <w:t xml:space="preserve">Ecole d’infirmière – Croix rouge Grenoble </w:t>
+      </w:r>
+    </w:p>
+    <w:p>
+      <w:pPr>
+        <w:rPr>
+          <w:sz w:val="36"/>
+          <w:szCs w:val="36"/>
+        </w:rPr>
+      </w:pPr>
+      <w:r>
+        <w:rPr>
+          <w:sz w:val="36"/>
+          <w:szCs w:val="36"/>
+        </w:rPr>
+        <w:t xml:space="preserve">3 ans d’études et de stages en milieu hospitaliers ou autre. </w:t>
+      </w:r>
+    </w:p>
+    <w:p>
+      <w:pPr>
+        <w:rPr>
+          <w:sz w:val="36"/>
+          <w:szCs w:val="36"/>
+        </w:rPr>
+      </w:pPr>
+    </w:p>
+    <w:p>
+      <w:pPr>
+        <w:rPr>
+          <w:sz w:val="36"/>
+          <w:szCs w:val="36"/>
+        </w:rPr>
+      </w:pPr>
+      <w:r>
+        <w:rPr>
+          <w:sz w:val="36"/>
+          <w:szCs w:val="36"/>
+        </w:rPr>
+        <w:t xml:space="preserve">Transmission </w:t>
+      </w:r>
+      <w:r>
+        <w:rPr>
+          <w:sz w:val="36"/>
+          <w:szCs w:val="36"/>
+        </w:rPr>
+        <w:t>sur 3 journées : « </w:t>
+      </w:r>
+      <w:r>
+        <w:rPr>
+          <w:sz w:val="36"/>
+          <w:szCs w:val="36"/>
+        </w:rPr>
+        <w:t>accompagner les mères</w:t>
+      </w:r>
+      <w:r>
+        <w:rPr>
+          <w:sz w:val="36"/>
+          <w:szCs w:val="36"/>
+        </w:rPr>
+        <w:t> »</w:t>
+      </w:r>
+      <w:r>
+        <w:rPr>
+          <w:sz w:val="36"/>
+          <w:szCs w:val="36"/>
+        </w:rPr>
+        <w:t xml:space="preserve"> avec </w:t>
+      </w:r>
+      <w:proofErr w:type="spellStart"/>
+      <w:r>
+        <w:rPr>
+          <w:sz w:val="36"/>
+          <w:szCs w:val="36"/>
+        </w:rPr>
+        <w:t>Kristelle</w:t>
+      </w:r>
+      <w:proofErr w:type="spellEnd"/>
+      <w:r>
+        <w:rPr>
+          <w:sz w:val="36"/>
+          <w:szCs w:val="36"/>
+        </w:rPr>
+        <w:t xml:space="preserve"> Cardeur</w:t>
+      </w:r>
+      <w:r>
+        <w:rPr>
+          <w:sz w:val="36"/>
+          <w:szCs w:val="36"/>
+        </w:rPr>
+        <w:t xml:space="preserve"> (karma mama) et Ophélie</w:t>
+      </w:r>
+      <w:r>
+        <w:rPr>
+          <w:sz w:val="36"/>
+          <w:szCs w:val="36"/>
+        </w:rPr>
+        <w:t xml:space="preserve"> </w:t>
+      </w:r>
+      <w:proofErr w:type="spellStart"/>
+      <w:r>
+        <w:rPr>
+          <w:sz w:val="36"/>
+          <w:szCs w:val="36"/>
+        </w:rPr>
+        <w:t>Celier</w:t>
+      </w:r>
+      <w:proofErr w:type="spellEnd"/>
+      <w:r>
+        <w:rPr>
+          <w:sz w:val="36"/>
+          <w:szCs w:val="36"/>
+        </w:rPr>
+        <w:t xml:space="preserve"> (naissance mère</w:t>
+      </w:r>
+      <w:r>
+        <w:rPr>
+          <w:sz w:val="36"/>
+          <w:szCs w:val="36"/>
+        </w:rPr>
+        <w:t xml:space="preserve"> veilleuse) </w:t>
+      </w:r>
+    </w:p>
+    <w:p>
+      <w:pPr>
+        <w:pStyle w:val="Paragraphedeliste"/>
+        <w:numPr>
+          <w:ilvl w:val="0"/>
+          <w:numId w:val="1"/>
+        </w:numPr>
+        <w:rPr>
+          <w:sz w:val="36"/>
+          <w:szCs w:val="36"/>
+        </w:rPr>
+      </w:pPr>
+      <w:r>
+        <w:rPr>
+          <w:sz w:val="36"/>
+          <w:szCs w:val="36"/>
+        </w:rPr>
+        <w:t xml:space="preserve">Utilisation du </w:t>
+      </w:r>
+      <w:proofErr w:type="spellStart"/>
+      <w:r>
+        <w:rPr>
+          <w:sz w:val="36"/>
+          <w:szCs w:val="36"/>
+        </w:rPr>
+        <w:t>rebozo</w:t>
+      </w:r>
+      <w:proofErr w:type="spellEnd"/>
+      <w:r>
+        <w:rPr>
+          <w:sz w:val="36"/>
+          <w:szCs w:val="36"/>
+        </w:rPr>
+        <w:t xml:space="preserve"> dans une pratique de relaxation </w:t>
+      </w:r>
+    </w:p>
+    <w:p>
+      <w:pPr>
+        <w:pStyle w:val="Paragraphedeliste"/>
+        <w:numPr>
+          <w:ilvl w:val="0"/>
+          <w:numId w:val="1"/>
+        </w:numPr>
+        <w:rPr>
+          <w:sz w:val="36"/>
+          <w:szCs w:val="36"/>
+        </w:rPr>
+      </w:pPr>
+      <w:proofErr w:type="spellStart"/>
+      <w:r>
+        <w:rPr>
+          <w:sz w:val="36"/>
+          <w:szCs w:val="36"/>
+        </w:rPr>
+        <w:t>Resserage</w:t>
+      </w:r>
+      <w:proofErr w:type="spellEnd"/>
+      <w:r>
+        <w:rPr>
+          <w:sz w:val="36"/>
+          <w:szCs w:val="36"/>
+        </w:rPr>
+        <w:t xml:space="preserve"> de bassin et bercements </w:t>
+      </w:r>
+    </w:p>
+    <w:p>
+      <w:pPr>
+        <w:pStyle w:val="Paragraphedeliste"/>
+        <w:numPr>
+          <w:ilvl w:val="0"/>
+          <w:numId w:val="1"/>
+        </w:numPr>
+        <w:rPr>
+          <w:sz w:val="36"/>
+          <w:szCs w:val="36"/>
+        </w:rPr>
+      </w:pPr>
+      <w:r>
+        <w:rPr>
+          <w:sz w:val="36"/>
+          <w:szCs w:val="36"/>
+        </w:rPr>
+        <w:t xml:space="preserve">Massage corps </w:t>
+      </w:r>
+      <w:r>
+        <w:rPr>
+          <w:sz w:val="36"/>
+          <w:szCs w:val="36"/>
+        </w:rPr>
+        <w:t>global</w:t>
+      </w:r>
+    </w:p>
+    <w:p>
+      <w:pPr>
+        <w:pStyle w:val="Paragraphedeliste"/>
+        <w:numPr>
+          <w:ilvl w:val="0"/>
+          <w:numId w:val="1"/>
+        </w:numPr>
+        <w:rPr>
+          <w:sz w:val="36"/>
+          <w:szCs w:val="36"/>
+        </w:rPr>
+      </w:pPr>
+      <w:r>
+        <w:rPr>
+          <w:sz w:val="36"/>
+          <w:szCs w:val="36"/>
+        </w:rPr>
+        <w:t xml:space="preserve">Méditation guidée </w:t>
+      </w:r>
+    </w:p>
+    <w:p>
+      <w:pPr>
+        <w:pStyle w:val="Paragraphedeliste"/>
+        <w:numPr>
+          <w:ilvl w:val="0"/>
+          <w:numId w:val="1"/>
+        </w:numPr>
+        <w:rPr>
+          <w:sz w:val="36"/>
+          <w:szCs w:val="36"/>
+        </w:rPr>
+      </w:pPr>
+      <w:r>
+        <w:rPr>
+          <w:sz w:val="36"/>
+          <w:szCs w:val="36"/>
+        </w:rPr>
+        <w:t xml:space="preserve">Sororité et écoute active </w:t>
+      </w:r>
+    </w:p>
+    <w:p>
+      <w:pPr>
+        <w:pStyle w:val="Paragraphedeliste"/>
+        <w:rPr>
+          <w:sz w:val="36"/>
+          <w:szCs w:val="36"/>
+        </w:rPr>
+      </w:pPr>
+    </w:p>
+    <w:p>
+      <w:pPr>
+        <w:rPr>
+          <w:sz w:val="36"/>
+          <w:szCs w:val="36"/>
+        </w:rPr>
+      </w:pPr>
+      <w:proofErr w:type="spellStart"/>
+      <w:r>
+        <w:rPr>
+          <w:sz w:val="36"/>
+          <w:szCs w:val="36"/>
+        </w:rPr>
+        <w:t>Doula</w:t>
+      </w:r>
+      <w:proofErr w:type="spellEnd"/>
+      <w:r>
+        <w:rPr>
+          <w:sz w:val="36"/>
+          <w:szCs w:val="36"/>
+        </w:rPr>
+        <w:t> </w:t>
+      </w:r>
+      <w:r>
+        <w:rPr>
+          <w:sz w:val="36"/>
+          <w:szCs w:val="36"/>
+        </w:rPr>
+        <w:t xml:space="preserve">périnatal – école internationale CYBELE : </w:t>
+      </w:r>
+    </w:p>
+    <w:p>
+      <w:pPr>
+        <w:pStyle w:val="Paragraphedeliste"/>
+        <w:rPr>
+          <w:sz w:val="36"/>
+          <w:szCs w:val="36"/>
+        </w:rPr>
+      </w:pPr>
+    </w:p>
+    <w:p>
+      <w:pPr>
+        <w:pStyle w:val="Paragraphedeliste"/>
+        <w:numPr>
+          <w:ilvl w:val="0"/>
+          <w:numId w:val="2"/>
+        </w:numPr>
+        <w:rPr>
+          <w:sz w:val="36"/>
+          <w:szCs w:val="36"/>
+        </w:rPr>
+      </w:pPr>
+      <w:r>
+        <w:rPr>
+          <w:sz w:val="36"/>
+          <w:szCs w:val="36"/>
+        </w:rPr>
+        <w:t xml:space="preserve">Anatomie et physiologie de la périnatalité </w:t>
+      </w:r>
+    </w:p>
+    <w:p>
+      <w:pPr>
+        <w:pStyle w:val="Paragraphedeliste"/>
+        <w:numPr>
+          <w:ilvl w:val="0"/>
+          <w:numId w:val="2"/>
+        </w:numPr>
         <w:rPr>
           <w:sz w:val="36"/>
           <w:szCs w:val="36"/>
@@ -1875,271 +2568,8 @@
           <w:szCs w:val="36"/>
         </w:rPr>
         <w:lastRenderedPageBreak/>
-        <w:t xml:space="preserve">Mes formations : </w:t>
-      </w:r>
-    </w:p>
-    <w:p>
-      <w:pPr>
-        <w:rPr>
-          <w:sz w:val="36"/>
-          <w:szCs w:val="36"/>
-        </w:rPr>
-      </w:pPr>
-      <w:r>
-        <w:rPr>
-          <w:sz w:val="36"/>
-          <w:szCs w:val="36"/>
-        </w:rPr>
-        <w:t xml:space="preserve">Ecole d’infirmière – Croix rouge Grenoble </w:t>
-      </w:r>
-    </w:p>
-    <w:p>
-      <w:pPr>
-        <w:rPr>
-          <w:sz w:val="36"/>
-          <w:szCs w:val="36"/>
-        </w:rPr>
-      </w:pPr>
-      <w:r>
-        <w:rPr>
-          <w:sz w:val="36"/>
-          <w:szCs w:val="36"/>
-        </w:rPr>
-        <w:t xml:space="preserve">3 ans d’études et de stages en milieu hospitaliers ou autre. </w:t>
-      </w:r>
-    </w:p>
-    <w:p>
-      <w:pPr>
-        <w:rPr>
-          <w:sz w:val="36"/>
-          <w:szCs w:val="36"/>
-        </w:rPr>
-      </w:pPr>
-    </w:p>
-    <w:p>
-      <w:pPr>
-        <w:rPr>
-          <w:sz w:val="36"/>
-          <w:szCs w:val="36"/>
-        </w:rPr>
-      </w:pPr>
-      <w:r>
-        <w:rPr>
-          <w:sz w:val="36"/>
-          <w:szCs w:val="36"/>
-        </w:rPr>
-        <w:t xml:space="preserve">Transmission </w:t>
-      </w:r>
-      <w:r>
-        <w:rPr>
-          <w:sz w:val="36"/>
-          <w:szCs w:val="36"/>
-        </w:rPr>
-        <w:t>sur 3 journées : « </w:t>
-      </w:r>
-      <w:r>
-        <w:rPr>
-          <w:sz w:val="36"/>
-          <w:szCs w:val="36"/>
-        </w:rPr>
-        <w:t>accompagner les mères</w:t>
-      </w:r>
-      <w:r>
-        <w:rPr>
-          <w:sz w:val="36"/>
-          <w:szCs w:val="36"/>
-        </w:rPr>
-        <w:t> »</w:t>
-      </w:r>
-      <w:r>
-        <w:rPr>
-          <w:sz w:val="36"/>
-          <w:szCs w:val="36"/>
-        </w:rPr>
-        <w:t xml:space="preserve"> avec Kristelle</w:t>
-      </w:r>
-      <w:r>
-        <w:rPr>
-          <w:sz w:val="36"/>
-          <w:szCs w:val="36"/>
-        </w:rPr>
-        <w:t xml:space="preserve"> Cardeur</w:t>
-      </w:r>
-      <w:r>
-        <w:rPr>
-          <w:sz w:val="36"/>
-          <w:szCs w:val="36"/>
-        </w:rPr>
-        <w:t xml:space="preserve"> (karma mama) et Ophélie</w:t>
-      </w:r>
-      <w:r>
-        <w:rPr>
-          <w:sz w:val="36"/>
-          <w:szCs w:val="36"/>
-        </w:rPr>
-        <w:t xml:space="preserve"> Celier</w:t>
-      </w:r>
-      <w:r>
-        <w:rPr>
-          <w:sz w:val="36"/>
-          <w:szCs w:val="36"/>
-        </w:rPr>
-        <w:t xml:space="preserve"> (naissance mère</w:t>
-      </w:r>
-      <w:r>
-        <w:rPr>
-          <w:sz w:val="36"/>
-          <w:szCs w:val="36"/>
-        </w:rPr>
-        <w:t xml:space="preserve"> veilleuse) </w:t>
-      </w:r>
-    </w:p>
-    <w:p>
-      <w:pPr>
-        <w:pStyle w:val="Paragraphedeliste"/>
-        <w:numPr>
-          <w:ilvl w:val="0"/>
-          <w:numId w:val="1"/>
-        </w:numPr>
-        <w:rPr>
-          <w:sz w:val="36"/>
-          <w:szCs w:val="36"/>
-        </w:rPr>
-      </w:pPr>
-      <w:r>
-        <w:rPr>
-          <w:sz w:val="36"/>
-          <w:szCs w:val="36"/>
-        </w:rPr>
-        <w:t xml:space="preserve">Utilisation du rebozo dans une pratique de relaxation </w:t>
-      </w:r>
-    </w:p>
-    <w:p>
-      <w:pPr>
-        <w:pStyle w:val="Paragraphedeliste"/>
-        <w:numPr>
-          <w:ilvl w:val="0"/>
-          <w:numId w:val="1"/>
-        </w:numPr>
-        <w:rPr>
-          <w:sz w:val="36"/>
-          <w:szCs w:val="36"/>
-        </w:rPr>
-      </w:pPr>
-      <w:r>
-        <w:rPr>
-          <w:sz w:val="36"/>
-          <w:szCs w:val="36"/>
-        </w:rPr>
-        <w:t xml:space="preserve">Resserage de bassin et bercements </w:t>
-      </w:r>
-    </w:p>
-    <w:p>
-      <w:pPr>
-        <w:pStyle w:val="Paragraphedeliste"/>
-        <w:numPr>
-          <w:ilvl w:val="0"/>
-          <w:numId w:val="1"/>
-        </w:numPr>
-        <w:rPr>
-          <w:sz w:val="36"/>
-          <w:szCs w:val="36"/>
-        </w:rPr>
-      </w:pPr>
-      <w:r>
-        <w:rPr>
-          <w:sz w:val="36"/>
-          <w:szCs w:val="36"/>
-        </w:rPr>
-        <w:t xml:space="preserve">Massage corps </w:t>
-      </w:r>
-      <w:r>
-        <w:rPr>
-          <w:sz w:val="36"/>
-          <w:szCs w:val="36"/>
-        </w:rPr>
-        <w:t>global</w:t>
-      </w:r>
-    </w:p>
-    <w:p>
-      <w:pPr>
-        <w:pStyle w:val="Paragraphedeliste"/>
-        <w:numPr>
-          <w:ilvl w:val="0"/>
-          <w:numId w:val="1"/>
-        </w:numPr>
-        <w:rPr>
-          <w:sz w:val="36"/>
-          <w:szCs w:val="36"/>
-        </w:rPr>
-      </w:pPr>
-      <w:r>
-        <w:rPr>
-          <w:sz w:val="36"/>
-          <w:szCs w:val="36"/>
-        </w:rPr>
-        <w:t xml:space="preserve">Méditation guidée </w:t>
-      </w:r>
-    </w:p>
-    <w:p>
-      <w:pPr>
-        <w:pStyle w:val="Paragraphedeliste"/>
-        <w:numPr>
-          <w:ilvl w:val="0"/>
-          <w:numId w:val="1"/>
-        </w:numPr>
-        <w:rPr>
-          <w:sz w:val="36"/>
-          <w:szCs w:val="36"/>
-        </w:rPr>
-      </w:pPr>
-      <w:r>
-        <w:rPr>
-          <w:sz w:val="36"/>
-          <w:szCs w:val="36"/>
-        </w:rPr>
-        <w:t xml:space="preserve">Sororité et écoute active </w:t>
-      </w:r>
-    </w:p>
-    <w:p>
-      <w:pPr>
-        <w:pStyle w:val="Paragraphedeliste"/>
-        <w:rPr>
-          <w:sz w:val="36"/>
-          <w:szCs w:val="36"/>
-        </w:rPr>
-      </w:pPr>
-    </w:p>
-    <w:p>
-      <w:pPr>
-        <w:rPr>
-          <w:sz w:val="36"/>
-          <w:szCs w:val="36"/>
-        </w:rPr>
-      </w:pPr>
-      <w:r>
-        <w:rPr>
-          <w:sz w:val="36"/>
-          <w:szCs w:val="36"/>
-        </w:rPr>
-        <w:t>Doula </w:t>
-      </w:r>
-      <w:r>
-        <w:rPr>
-          <w:sz w:val="36"/>
-          <w:szCs w:val="36"/>
-        </w:rPr>
-        <w:t xml:space="preserve">périnatal – école internationale CYBELE : </w:t>
-      </w:r>
-    </w:p>
-    <w:p>
-      <w:pPr>
-        <w:pStyle w:val="Paragraphedeliste"/>
-        <w:rPr>
-          <w:sz w:val="36"/>
-          <w:szCs w:val="36"/>
-        </w:rPr>
-      </w:pPr>
+        <w:t xml:space="preserve">Accompagnement de la grossesse </w:t>
+      </w:r>
     </w:p>
     <w:p>
       <w:pPr>
@@ -2158,7 +2588,7 @@
           <w:sz w:val="36"/>
           <w:szCs w:val="36"/>
         </w:rPr>
-        <w:t xml:space="preserve">Anatomie et physiologie de la périnatalité </w:t>
+        <w:t>Préparation affective : accouchement et travail</w:t>
       </w:r>
     </w:p>
     <w:p>
@@ -2178,7 +2608,7 @@
           <w:sz w:val="36"/>
           <w:szCs w:val="36"/>
         </w:rPr>
-        <w:t xml:space="preserve">Accompagnement de la grossesse </w:t>
+        <w:t xml:space="preserve">Interventions et conditions particulières </w:t>
       </w:r>
     </w:p>
     <w:p>
@@ -2198,7 +2628,7 @@
           <w:sz w:val="36"/>
           <w:szCs w:val="36"/>
         </w:rPr>
-        <w:t>Préparation affective : accouchement et travail</w:t>
+        <w:t xml:space="preserve">Accompagnement aux relevailles </w:t>
       </w:r>
     </w:p>
     <w:p>
@@ -2218,7 +2648,7 @@
           <w:sz w:val="36"/>
           <w:szCs w:val="36"/>
         </w:rPr>
-        <w:t xml:space="preserve">Interventions et conditions particulières </w:t>
+        <w:t xml:space="preserve">Accompagnement de la période post natale </w:t>
       </w:r>
     </w:p>
     <w:p>
@@ -2238,7 +2668,7 @@
           <w:sz w:val="36"/>
           <w:szCs w:val="36"/>
         </w:rPr>
-        <w:t xml:space="preserve">Accompagnement aux relevailles </w:t>
+        <w:t xml:space="preserve">Introduction au langage de bébé </w:t>
       </w:r>
     </w:p>
     <w:p>
@@ -2258,7 +2688,30 @@
           <w:sz w:val="36"/>
           <w:szCs w:val="36"/>
         </w:rPr>
-        <w:t xml:space="preserve">Accompagnement de la période post natale </w:t>
+        <w:t xml:space="preserve">Gestion du métier de </w:t>
+      </w:r>
+      <w:proofErr w:type="spellStart"/>
+      <w:r>
+        <w:rPr>
+          <w:sz w:val="36"/>
+          <w:szCs w:val="36"/>
+        </w:rPr>
+        <w:t>doula</w:t>
+      </w:r>
+      <w:proofErr w:type="spellEnd"/>
+      <w:r>
+        <w:rPr>
+          <w:sz w:val="36"/>
+          <w:szCs w:val="36"/>
+        </w:rPr>
+        <w:t xml:space="preserve"> </w:t>
+      </w:r>
+      <w:r>
+        <w:rPr>
+          <w:sz w:val="36"/>
+          <w:szCs w:val="36"/>
+        </w:rPr>
+        <w:t xml:space="preserve">de l’accouchement </w:t>
       </w:r>
     </w:p>
     <w:p>
@@ -2278,7 +2731,7 @@
           <w:sz w:val="36"/>
           <w:szCs w:val="36"/>
         </w:rPr>
-        <w:t xml:space="preserve">Introduction au langage de bébé </w:t>
+        <w:t xml:space="preserve">Mœurs et comportement en périnatalité </w:t>
       </w:r>
     </w:p>
     <w:p>
@@ -2298,14 +2751,22 @@
           <w:sz w:val="36"/>
           <w:szCs w:val="36"/>
         </w:rPr>
-        <w:t xml:space="preserve">Gestion du métier de doula </w:t>
-      </w:r>
-      <w:r>
-        <w:rPr>
-          <w:sz w:val="36"/>
-          <w:szCs w:val="36"/>
-        </w:rPr>
-        <w:t xml:space="preserve">de l’accouchement </w:t>
+        <w:t xml:space="preserve">Malaises courants en périnatalité </w:t>
+      </w:r>
+    </w:p>
+    <w:p>
+      <w:pPr>
+        <w:rPr>
+          <w:sz w:val="36"/>
+          <w:szCs w:val="36"/>
+        </w:rPr>
+      </w:pPr>
+      <w:r>
+        <w:rPr>
+          <w:sz w:val="36"/>
+          <w:szCs w:val="36"/>
+        </w:rPr>
+        <w:t xml:space="preserve">Coach périnatale – école internationale CYBELE </w:t>
       </w:r>
     </w:p>
     <w:p>
@@ -2325,7 +2786,7 @@
           <w:sz w:val="36"/>
           <w:szCs w:val="36"/>
         </w:rPr>
-        <w:t xml:space="preserve">Mœurs et comportement en périnatalité </w:t>
+        <w:t xml:space="preserve">Les différents types de communication </w:t>
       </w:r>
     </w:p>
     <w:p>
@@ -2345,22 +2806,7 @@
           <w:sz w:val="36"/>
           <w:szCs w:val="36"/>
         </w:rPr>
-        <w:t xml:space="preserve">Malaises courants en périnatalité </w:t>
-      </w:r>
-    </w:p>
-    <w:p>
-      <w:pPr>
-        <w:rPr>
-          <w:sz w:val="36"/>
-          <w:szCs w:val="36"/>
-        </w:rPr>
-      </w:pPr>
-      <w:r>
-        <w:rPr>
-          <w:sz w:val="36"/>
-          <w:szCs w:val="36"/>
-        </w:rPr>
-        <w:t xml:space="preserve">Coach périnatale – école internationale CYBELE </w:t>
+        <w:t>L’intelligence émotionnelle</w:t>
       </w:r>
     </w:p>
     <w:p>
@@ -2380,8 +2826,7 @@
           <w:sz w:val="36"/>
           <w:szCs w:val="36"/>
         </w:rPr>
-        <w:lastRenderedPageBreak/>
-        <w:t xml:space="preserve">Les différents types de communication </w:t>
+        <w:t>L’écoute active</w:t>
       </w:r>
     </w:p>
     <w:p>
@@ -2401,7 +2846,7 @@
           <w:sz w:val="36"/>
           <w:szCs w:val="36"/>
         </w:rPr>
-        <w:t>L’intelligence émotionnelle</w:t>
+        <w:t>Développer la clarté de ma communication</w:t>
       </w:r>
     </w:p>
     <w:p>
@@ -2421,46 +2866,6 @@
           <w:sz w:val="36"/>
           <w:szCs w:val="36"/>
         </w:rPr>
-        <w:t>L’écoute active</w:t>
-      </w:r>
-    </w:p>
-    <w:p>
-      <w:pPr>
-        <w:pStyle w:val="Paragraphedeliste"/>
-        <w:numPr>
-          <w:ilvl w:val="0"/>
-          <w:numId w:val="2"/>
-        </w:numPr>
-        <w:rPr>
-          <w:sz w:val="36"/>
-          <w:szCs w:val="36"/>
-        </w:rPr>
-      </w:pPr>
-      <w:r>
-        <w:rPr>
-          <w:sz w:val="36"/>
-          <w:szCs w:val="36"/>
-        </w:rPr>
-        <w:t>Développer la clarté de ma communication</w:t>
-      </w:r>
-    </w:p>
-    <w:p>
-      <w:pPr>
-        <w:pStyle w:val="Paragraphedeliste"/>
-        <w:numPr>
-          <w:ilvl w:val="0"/>
-          <w:numId w:val="2"/>
-        </w:numPr>
-        <w:rPr>
-          <w:sz w:val="36"/>
-          <w:szCs w:val="36"/>
-        </w:rPr>
-      </w:pPr>
-      <w:r>
-        <w:rPr>
-          <w:sz w:val="36"/>
-          <w:szCs w:val="36"/>
-        </w:rPr>
         <w:t>Communication non violente</w:t>
       </w:r>
     </w:p>
@@ -2479,12 +2884,21 @@
           <w:szCs w:val="36"/>
         </w:rPr>
       </w:pPr>
-      <w:r>
-        <w:rPr>
-          <w:sz w:val="36"/>
-          <w:szCs w:val="36"/>
-        </w:rPr>
-        <w:t>Doula spécialiste des grossesse</w:t>
+      <w:proofErr w:type="spellStart"/>
+      <w:r>
+        <w:rPr>
+          <w:sz w:val="36"/>
+          <w:szCs w:val="36"/>
+        </w:rPr>
+        <w:t>Doula</w:t>
+      </w:r>
+      <w:proofErr w:type="spellEnd"/>
+      <w:r>
+        <w:rPr>
+          <w:sz w:val="36"/>
+          <w:szCs w:val="36"/>
+        </w:rPr>
+        <w:t xml:space="preserve"> spécialiste des grossesse</w:t>
       </w:r>
       <w:r>
         <w:rPr>

</xml_diff>